<commit_message>
małe poprawki i dołączenie dokumentacji technicznej
</commit_message>
<xml_diff>
--- a/dokumentacja techniczna.docx
+++ b/dokumentacja techniczna.docx
@@ -494,13 +494,6 @@
     <w:p/>
     <w:sdt>
       <w:sdtPr>
-        <w:id w:val="275282689"/>
-        <w:docPartObj>
-          <w:docPartGallery w:val="Table of Contents"/>
-          <w:docPartUnique/>
-        </w:docPartObj>
-      </w:sdtPr>
-      <w:sdtEndPr>
         <w:rPr>
           <w:rFonts w:asciiTheme="minorHAnsi" w:eastAsiaTheme="minorEastAsia" w:hAnsiTheme="minorHAnsi" w:cstheme="minorBidi"/>
           <w:b w:val="0"/>
@@ -510,7 +503,12 @@
           <w:szCs w:val="22"/>
           <w:lang w:eastAsia="pl-PL"/>
         </w:rPr>
-      </w:sdtEndPr>
+        <w:id w:val="275282689"/>
+        <w:docPartObj>
+          <w:docPartGallery w:val="Table of Contents"/>
+          <w:docPartUnique/>
+        </w:docPartObj>
+      </w:sdtPr>
       <w:sdtContent>
         <w:p>
           <w:pPr>
@@ -1940,15 +1938,7 @@
         <w:jc w:val="both"/>
       </w:pPr>
       <w:r>
-        <w:t xml:space="preserve">Relacja 1 do 1 jest jedną z najprostszych relacji w </w:t>
-      </w:r>
-      <w:proofErr w:type="gramStart"/>
-      <w:r>
-        <w:t>języku SQL</w:t>
-      </w:r>
-      <w:proofErr w:type="gramEnd"/>
-      <w:r>
-        <w:t xml:space="preserve">. Założono, że istnieją dwie tabele, które są połączone relacją 1 do 1 o nazwach A i B. W takim wypadku każdy wiersz z tabeli A może mieć tylko jednego odpowiednika tabeli B oraz każdy wiersz tabeli B może mieć tylko jednego odpowiednika tabeli A. Przykładem relacji 1 do 1 może być podzbiór większego zbioru np. Tabela doradcy kredytowi banku </w:t>
+        <w:t xml:space="preserve">Relacja 1 do 1 jest jedną z najprostszych relacji w języku SQL. Założono, że istnieją dwie tabele, które są połączone relacją 1 do 1 o nazwach A i B. W takim wypadku każdy wiersz z tabeli A może mieć tylko jednego odpowiednika tabeli B oraz każdy wiersz tabeli B może mieć tylko jednego odpowiednika tabeli A. Przykładem relacji 1 do 1 może być podzbiór większego zbioru np. Tabela doradcy kredytowi banku </w:t>
       </w:r>
       <w:r>
         <w:t>są podzbiorem pracowników tego banku. Ostatnią kwestią, jaką należy ustalić to miejsce klucza obcego. W takiej relacji</w:t>
@@ -2569,26 +2559,26 @@
       </w:r>
       <w:proofErr w:type="spellEnd"/>
       <w:r>
-        <w:t xml:space="preserve"> kodu. W związku, że język SQL jest uboższy, co oznacza, że nie posiada pewnych elementów takich jak języki obiektowe, należy taki mechanizm zasymulować tak, </w:t>
+        <w:t xml:space="preserve"> kodu. W związku, że </w:t>
       </w:r>
       <w:proofErr w:type="gramStart"/>
       <w:r>
-        <w:t>by chociaż</w:t>
+        <w:t>język SQL</w:t>
       </w:r>
       <w:proofErr w:type="gramEnd"/>
       <w:r>
-        <w:t xml:space="preserve"> w części przypominał język obie</w:t>
-      </w:r>
-      <w:r>
-        <w:t xml:space="preserve">ktowy. Opracowano trzy strategie dziedziczenia w przypadku diagramów </w:t>
+        <w:t xml:space="preserve"> jest uboższy, co oznacza, że nie posiada pewnych elementów takich jak języki obiektowe, należy taki mechanizm zasymulować tak, by chociaż w części przypominał język obie</w:t>
+      </w:r>
+      <w:r>
+        <w:t xml:space="preserve">ktowy. Opracowano trzy strategie dziedziczenia w przypadku </w:t>
       </w:r>
       <w:proofErr w:type="gramStart"/>
       <w:r>
-        <w:t>ERD tj</w:t>
+        <w:t>diagramów ERD</w:t>
       </w:r>
       <w:proofErr w:type="gramEnd"/>
       <w:r>
-        <w:t xml:space="preserve">. SINGLE TABLE, JOINED, </w:t>
+        <w:t xml:space="preserve"> tj. SINGLE TABLE, JOINED, </w:t>
       </w:r>
       <w:proofErr w:type="spellStart"/>
       <w:r>
@@ -3781,18 +3771,13 @@
       </w:r>
       <w:proofErr w:type="spellEnd"/>
       <w:r>
-        <w:t xml:space="preserve"> umożliwia definiowanie widoku za pomocą języka XML, co niewątpliwie ułatwia odseparowanie widoku od logiki biznesowej aplikacji. Nie oznacza to jednak, że nie jest możliwe wpływanie na widok z poziomu kodu Javy, jednakże tam gdzie można tego uniknąć należy oddzielać te operacje. Graficzną reprezentację gwarantuje </w:t>
-      </w:r>
-      <w:proofErr w:type="gramStart"/>
-      <w:r>
-        <w:t xml:space="preserve">narzędzie </w:t>
+        <w:t xml:space="preserve"> umożliwia definiowanie widoku za pomocą języka XML, co niewątpliwie ułatwia odseparowanie widoku od logiki biznesowej aplikacji. Nie oznacza to jednak, że nie jest możliwe wpływanie na widok z poziomu kodu Javy, jednakże tam gdzie można tego uniknąć należy oddzielać te operacje. Graficzną reprezentację gwarantuje narzędzie </w:t>
       </w:r>
       <w:proofErr w:type="spellStart"/>
       <w:r>
         <w:t>Scene</w:t>
       </w:r>
       <w:proofErr w:type="spellEnd"/>
-      <w:proofErr w:type="gramEnd"/>
       <w:r>
         <w:t xml:space="preserve"> </w:t>
       </w:r>
@@ -20418,6 +20403,7 @@
               <w:t>().</w:t>
             </w:r>
             <w:proofErr w:type="spellStart"/>
+            <w:proofErr w:type="gramStart"/>
             <w:r>
               <w:rPr>
                 <w:color w:val="A9B7C6"/>
@@ -20425,6 +20411,7 @@
               <w:t>contains</w:t>
             </w:r>
             <w:proofErr w:type="spellEnd"/>
+            <w:proofErr w:type="gramEnd"/>
             <w:r>
               <w:rPr>
                 <w:color w:val="A9B7C6"/>
@@ -20435,14 +20422,98 @@
               <w:rPr>
                 <w:color w:val="6A8759"/>
               </w:rPr>
-              <w:t xml:space="preserve">"CREATE </w:t>
+              <w:t xml:space="preserve">"CREATE TABLE " </w:t>
+            </w:r>
+            <w:r>
+              <w:rPr>
+                <w:color w:val="A9B7C6"/>
+              </w:rPr>
+              <w:t xml:space="preserve">+ </w:t>
+            </w:r>
+            <w:proofErr w:type="spellStart"/>
+            <w:r>
+              <w:rPr>
+                <w:color w:val="A9B7C6"/>
+              </w:rPr>
+              <w:t>tableSecondName.</w:t>
             </w:r>
             <w:proofErr w:type="gramStart"/>
             <w:r>
               <w:rPr>
+                <w:color w:val="A9B7C6"/>
+              </w:rPr>
+              <w:t>getText</w:t>
+            </w:r>
+            <w:proofErr w:type="spellEnd"/>
+            <w:r>
+              <w:rPr>
+                <w:color w:val="A9B7C6"/>
+              </w:rPr>
+              <w:t>())) {</w:t>
+            </w:r>
+            <w:r>
+              <w:rPr>
+                <w:color w:val="A9B7C6"/>
+              </w:rPr>
+              <w:br/>
+              <w:t xml:space="preserve">                </w:t>
+            </w:r>
+            <w:proofErr w:type="spellStart"/>
+            <w:r>
+              <w:rPr>
+                <w:color w:val="A9B7C6"/>
+              </w:rPr>
+              <w:t>String</w:t>
+            </w:r>
+            <w:proofErr w:type="spellEnd"/>
+            <w:proofErr w:type="gramEnd"/>
+            <w:r>
+              <w:rPr>
+                <w:color w:val="A9B7C6"/>
+              </w:rPr>
+              <w:t xml:space="preserve">[] </w:t>
+            </w:r>
+            <w:proofErr w:type="spellStart"/>
+            <w:r>
+              <w:rPr>
+                <w:color w:val="A9B7C6"/>
+              </w:rPr>
+              <w:t>splittedTextArea</w:t>
+            </w:r>
+            <w:proofErr w:type="spellEnd"/>
+            <w:r>
+              <w:rPr>
+                <w:color w:val="A9B7C6"/>
+              </w:rPr>
+              <w:t xml:space="preserve"> = </w:t>
+            </w:r>
+            <w:proofErr w:type="spellStart"/>
+            <w:r>
+              <w:rPr>
+                <w:color w:val="A9B7C6"/>
+              </w:rPr>
+              <w:t>textAreaString.</w:t>
+            </w:r>
+            <w:proofErr w:type="gramStart"/>
+            <w:r>
+              <w:rPr>
+                <w:color w:val="A9B7C6"/>
+              </w:rPr>
+              <w:t>split</w:t>
+            </w:r>
+            <w:proofErr w:type="spellEnd"/>
+            <w:proofErr w:type="gramEnd"/>
+            <w:r>
+              <w:rPr>
+                <w:color w:val="A9B7C6"/>
+              </w:rPr>
+              <w:t>(</w:t>
+            </w:r>
+            <w:r>
+              <w:rPr>
                 <w:color w:val="6A8759"/>
               </w:rPr>
-              <w:t xml:space="preserve">TABLE " </w:t>
+              <w:t xml:space="preserve">"CREATE TABLE " </w:t>
             </w:r>
             <w:r>
               <w:rPr>
@@ -20455,111 +20526,7 @@
               <w:rPr>
                 <w:color w:val="A9B7C6"/>
               </w:rPr>
-              <w:t>tableSecondName</w:t>
-            </w:r>
-            <w:proofErr w:type="gramEnd"/>
-            <w:r>
-              <w:rPr>
-                <w:color w:val="A9B7C6"/>
-              </w:rPr>
-              <w:t>.</w:t>
-            </w:r>
-            <w:proofErr w:type="gramStart"/>
-            <w:r>
-              <w:rPr>
-                <w:color w:val="A9B7C6"/>
-              </w:rPr>
-              <w:t>getText</w:t>
-            </w:r>
-            <w:proofErr w:type="spellEnd"/>
-            <w:r>
-              <w:rPr>
-                <w:color w:val="A9B7C6"/>
-              </w:rPr>
-              <w:t>())) {</w:t>
-            </w:r>
-            <w:r>
-              <w:rPr>
-                <w:color w:val="A9B7C6"/>
-              </w:rPr>
-              <w:br/>
-              <w:t xml:space="preserve">                </w:t>
-            </w:r>
-            <w:proofErr w:type="spellStart"/>
-            <w:r>
-              <w:rPr>
-                <w:color w:val="A9B7C6"/>
-              </w:rPr>
-              <w:t>String</w:t>
-            </w:r>
-            <w:proofErr w:type="spellEnd"/>
-            <w:proofErr w:type="gramEnd"/>
-            <w:r>
-              <w:rPr>
-                <w:color w:val="A9B7C6"/>
-              </w:rPr>
-              <w:t xml:space="preserve">[] </w:t>
-            </w:r>
-            <w:proofErr w:type="spellStart"/>
-            <w:r>
-              <w:rPr>
-                <w:color w:val="A9B7C6"/>
-              </w:rPr>
-              <w:t>splittedTextArea</w:t>
-            </w:r>
-            <w:proofErr w:type="spellEnd"/>
-            <w:r>
-              <w:rPr>
-                <w:color w:val="A9B7C6"/>
-              </w:rPr>
-              <w:t xml:space="preserve"> = </w:t>
-            </w:r>
-            <w:proofErr w:type="spellStart"/>
-            <w:r>
-              <w:rPr>
-                <w:color w:val="A9B7C6"/>
-              </w:rPr>
-              <w:t>textAreaString.split</w:t>
-            </w:r>
-            <w:proofErr w:type="spellEnd"/>
-            <w:r>
-              <w:rPr>
-                <w:color w:val="A9B7C6"/>
-              </w:rPr>
-              <w:t>(</w:t>
-            </w:r>
-            <w:r>
-              <w:rPr>
-                <w:color w:val="6A8759"/>
-              </w:rPr>
-              <w:t xml:space="preserve">"CREATE </w:t>
-            </w:r>
-            <w:proofErr w:type="gramStart"/>
-            <w:r>
-              <w:rPr>
-                <w:color w:val="6A8759"/>
-              </w:rPr>
-              <w:t xml:space="preserve">TABLE " </w:t>
-            </w:r>
-            <w:r>
-              <w:rPr>
-                <w:color w:val="A9B7C6"/>
-              </w:rPr>
-              <w:t xml:space="preserve">+ </w:t>
-            </w:r>
-            <w:proofErr w:type="spellStart"/>
-            <w:r>
-              <w:rPr>
-                <w:color w:val="A9B7C6"/>
-              </w:rPr>
-              <w:t>tableSecondName</w:t>
-            </w:r>
-            <w:proofErr w:type="gramEnd"/>
-            <w:r>
-              <w:rPr>
-                <w:color w:val="A9B7C6"/>
-              </w:rPr>
-              <w:t>.</w:t>
+              <w:t>tableSecondName.</w:t>
             </w:r>
             <w:proofErr w:type="gramStart"/>
             <w:r>
@@ -23502,6 +23469,25 @@
       <w:r>
         <w:t>.</w:t>
       </w:r>
+      <w:r>
+        <w:t xml:space="preserve"> Wszystkie przykłady zostały opracowane w taki sposób, aby wynikiem był kod SQL dla technologii ORACLE SQL. Wszystkie zapytania testowałem za pomocą strony: </w:t>
+      </w:r>
+      <w:r>
+        <w:t>http</w:t>
+      </w:r>
+      <w:proofErr w:type="gramStart"/>
+      <w:r>
+        <w:t>://sqlfiddle</w:t>
+      </w:r>
+      <w:proofErr w:type="gramEnd"/>
+      <w:r>
+        <w:t>.</w:t>
+      </w:r>
+      <w:proofErr w:type="gramStart"/>
+      <w:r>
+        <w:t>com</w:t>
+      </w:r>
+      <w:proofErr w:type="gramEnd"/>
     </w:p>
     <w:sectPr>
       <w:pgSz w:w="11906" w:h="16838"/>
@@ -24805,328 +24791,6 @@
 </w:styles>
 </file>
 
-<file path=word/glossary/document.xml><?xml version="1.0" encoding="utf-8"?>
-<w:glossaryDocument xmlns:ve="http://schemas.openxmlformats.org/markup-compatibility/2006" xmlns:o="urn:schemas-microsoft-com:office:office" xmlns:r="http://schemas.openxmlformats.org/officeDocument/2006/relationships" xmlns:m="http://schemas.openxmlformats.org/officeDocument/2006/math" xmlns:v="urn:schemas-microsoft-com:vml" xmlns:wp="http://schemas.openxmlformats.org/drawingml/2006/wordprocessingDrawing" xmlns:w10="urn:schemas-microsoft-com:office:word" xmlns:w="http://schemas.openxmlformats.org/wordprocessingml/2006/main" xmlns:wne="http://schemas.microsoft.com/office/word/2006/wordml">
-  <w:docParts/>
-</w:glossaryDocument>
-</file>
-
-<file path=word/glossary/fontTable.xml><?xml version="1.0" encoding="utf-8"?>
-<w:fonts xmlns:r="http://schemas.openxmlformats.org/officeDocument/2006/relationships" xmlns:w="http://schemas.openxmlformats.org/wordprocessingml/2006/main">
-  <w:font w:name="Times New Roman">
-    <w:panose1 w:val="02020603050405020304"/>
-    <w:charset w:val="EE"/>
-    <w:family w:val="roman"/>
-    <w:pitch w:val="variable"/>
-    <w:sig w:usb0="E0002EFF" w:usb1="C000785B" w:usb2="00000009" w:usb3="00000000" w:csb0="000001FF" w:csb1="00000000"/>
-  </w:font>
-  <w:font w:name="Calibri">
-    <w:panose1 w:val="020F0502020204030204"/>
-    <w:charset w:val="EE"/>
-    <w:family w:val="swiss"/>
-    <w:pitch w:val="variable"/>
-    <w:sig w:usb0="E4002EFF" w:usb1="C000247B" w:usb2="00000009" w:usb3="00000000" w:csb0="000001FF" w:csb1="00000000"/>
-  </w:font>
-  <w:font w:name="Cambria">
-    <w:panose1 w:val="02040503050406030204"/>
-    <w:charset w:val="EE"/>
-    <w:family w:val="roman"/>
-    <w:pitch w:val="variable"/>
-    <w:sig w:usb0="E00006FF" w:usb1="420024FF" w:usb2="02000000" w:usb3="00000000" w:csb0="0000019F" w:csb1="00000000"/>
-  </w:font>
-  <w:font w:name="SimSun">
-    <w:altName w:val="宋体"/>
-    <w:panose1 w:val="02010600030101010101"/>
-    <w:charset w:val="86"/>
-    <w:family w:val="auto"/>
-    <w:pitch w:val="variable"/>
-    <w:sig w:usb0="00000003" w:usb1="288F0000" w:usb2="00000016" w:usb3="00000000" w:csb0="00040001" w:csb1="00000000"/>
-  </w:font>
-  <w:font w:name="Arial">
-    <w:panose1 w:val="020B0604020202020204"/>
-    <w:charset w:val="EE"/>
-    <w:family w:val="swiss"/>
-    <w:pitch w:val="variable"/>
-    <w:sig w:usb0="E0002EFF" w:usb1="C000785B" w:usb2="00000009" w:usb3="00000000" w:csb0="000001FF" w:csb1="00000000"/>
-  </w:font>
-  <w:font w:name="Tahoma">
-    <w:panose1 w:val="020B0604030504040204"/>
-    <w:charset w:val="EE"/>
-    <w:family w:val="swiss"/>
-    <w:pitch w:val="variable"/>
-    <w:sig w:usb0="E1002EFF" w:usb1="C000605B" w:usb2="00000029" w:usb3="00000000" w:csb0="000101FF" w:csb1="00000000"/>
-  </w:font>
-  <w:font w:name="Courier New">
-    <w:panose1 w:val="02070309020205020404"/>
-    <w:charset w:val="EE"/>
-    <w:family w:val="modern"/>
-    <w:pitch w:val="fixed"/>
-    <w:sig w:usb0="E0002EFF" w:usb1="C0007843" w:usb2="00000009" w:usb3="00000000" w:csb0="000001FF" w:csb1="00000000"/>
-  </w:font>
-  <w:font w:name="Cambria Math">
-    <w:panose1 w:val="02040503050406030204"/>
-    <w:charset w:val="EE"/>
-    <w:family w:val="roman"/>
-    <w:pitch w:val="variable"/>
-    <w:sig w:usb0="E00006FF" w:usb1="420024FF" w:usb2="02000000" w:usb3="00000000" w:csb0="0000019F" w:csb1="00000000"/>
-  </w:font>
-</w:fonts>
-</file>
-
-<file path=word/glossary/settings.xml><?xml version="1.0" encoding="utf-8"?>
-<w:settings xmlns:o="urn:schemas-microsoft-com:office:office" xmlns:r="http://schemas.openxmlformats.org/officeDocument/2006/relationships" xmlns:m="http://schemas.openxmlformats.org/officeDocument/2006/math" xmlns:v="urn:schemas-microsoft-com:vml" xmlns:w10="urn:schemas-microsoft-com:office:word" xmlns:w="http://schemas.openxmlformats.org/wordprocessingml/2006/main" xmlns:sl="http://schemas.openxmlformats.org/schemaLibrary/2006/main">
-  <w:view w:val="normal"/>
-  <w:defaultTabStop w:val="708"/>
-  <w:hyphenationZone w:val="425"/>
-  <w:characterSpacingControl w:val="doNotCompress"/>
-  <w:compat>
-    <w:useFELayout/>
-  </w:compat>
-  <w:rsids>
-    <w:rsidRoot w:val="002B1371"/>
-    <w:rsid w:val="002B1371"/>
-  </w:rsids>
-  <m:mathPr>
-    <m:mathFont m:val="Cambria Math"/>
-    <m:brkBin m:val="before"/>
-    <m:brkBinSub m:val="--"/>
-    <m:smallFrac m:val="off"/>
-    <m:dispDef/>
-    <m:lMargin m:val="0"/>
-    <m:rMargin m:val="0"/>
-    <m:defJc m:val="centerGroup"/>
-    <m:wrapIndent m:val="1440"/>
-    <m:intLim m:val="subSup"/>
-    <m:naryLim m:val="undOvr"/>
-  </m:mathPr>
-  <w:themeFontLang w:val="pl-PL"/>
-  <w:clrSchemeMapping w:bg1="light1" w:t1="dark1" w:bg2="light2" w:t2="dark2" w:accent1="accent1" w:accent2="accent2" w:accent3="accent3" w:accent4="accent4" w:accent5="accent5" w:accent6="accent6" w:hyperlink="hyperlink" w:followedHyperlink="followedHyperlink"/>
-  <w:decimalSymbol w:val=","/>
-  <w:listSeparator w:val=";"/>
-</w:settings>
-</file>
-
-<file path=word/glossary/styles.xml><?xml version="1.0" encoding="utf-8"?>
-<w:styles xmlns:r="http://schemas.openxmlformats.org/officeDocument/2006/relationships" xmlns:w="http://schemas.openxmlformats.org/wordprocessingml/2006/main">
-  <w:docDefaults>
-    <w:rPrDefault>
-      <w:rPr>
-        <w:rFonts w:asciiTheme="minorHAnsi" w:eastAsiaTheme="minorEastAsia" w:hAnsiTheme="minorHAnsi" w:cstheme="minorBidi"/>
-        <w:sz w:val="22"/>
-        <w:szCs w:val="22"/>
-        <w:lang w:val="pl-PL" w:eastAsia="pl-PL" w:bidi="ar-SA"/>
-      </w:rPr>
-    </w:rPrDefault>
-    <w:pPrDefault>
-      <w:pPr>
-        <w:spacing w:after="200" w:line="276" w:lineRule="auto"/>
-      </w:pPr>
-    </w:pPrDefault>
-  </w:docDefaults>
-  <w:latentStyles w:defLockedState="0" w:defUIPriority="99" w:defSemiHidden="1" w:defUnhideWhenUsed="1" w:defQFormat="0" w:count="267">
-    <w:lsdException w:name="Normal" w:semiHidden="0" w:uiPriority="0" w:unhideWhenUsed="0" w:qFormat="1"/>
-    <w:lsdException w:name="heading 1" w:semiHidden="0" w:uiPriority="9" w:unhideWhenUsed="0" w:qFormat="1"/>
-    <w:lsdException w:name="heading 2" w:uiPriority="9" w:qFormat="1"/>
-    <w:lsdException w:name="heading 3" w:uiPriority="9" w:qFormat="1"/>
-    <w:lsdException w:name="heading 4" w:uiPriority="9" w:qFormat="1"/>
-    <w:lsdException w:name="heading 5" w:uiPriority="9" w:qFormat="1"/>
-    <w:lsdException w:name="heading 6" w:uiPriority="9" w:qFormat="1"/>
-    <w:lsdException w:name="heading 7" w:uiPriority="9" w:qFormat="1"/>
-    <w:lsdException w:name="heading 8" w:uiPriority="9" w:qFormat="1"/>
-    <w:lsdException w:name="heading 9" w:uiPriority="9" w:qFormat="1"/>
-    <w:lsdException w:name="toc 1" w:uiPriority="39"/>
-    <w:lsdException w:name="toc 2" w:uiPriority="39"/>
-    <w:lsdException w:name="toc 3" w:uiPriority="39"/>
-    <w:lsdException w:name="toc 4" w:uiPriority="39"/>
-    <w:lsdException w:name="toc 5" w:uiPriority="39"/>
-    <w:lsdException w:name="toc 6" w:uiPriority="39"/>
-    <w:lsdException w:name="toc 7" w:uiPriority="39"/>
-    <w:lsdException w:name="toc 8" w:uiPriority="39"/>
-    <w:lsdException w:name="toc 9" w:uiPriority="39"/>
-    <w:lsdException w:name="caption" w:uiPriority="35" w:qFormat="1"/>
-    <w:lsdException w:name="Title" w:semiHidden="0" w:uiPriority="10" w:unhideWhenUsed="0" w:qFormat="1"/>
-    <w:lsdException w:name="Default Paragraph Font" w:uiPriority="1"/>
-    <w:lsdException w:name="Subtitle" w:semiHidden="0" w:uiPriority="11" w:unhideWhenUsed="0" w:qFormat="1"/>
-    <w:lsdException w:name="Strong" w:semiHidden="0" w:uiPriority="22" w:unhideWhenUsed="0" w:qFormat="1"/>
-    <w:lsdException w:name="Emphasis" w:semiHidden="0" w:uiPriority="20" w:unhideWhenUsed="0" w:qFormat="1"/>
-    <w:lsdException w:name="Table Grid" w:semiHidden="0" w:uiPriority="59" w:unhideWhenUsed="0"/>
-    <w:lsdException w:name="Placeholder Text" w:unhideWhenUsed="0"/>
-    <w:lsdException w:name="No Spacing" w:semiHidden="0" w:uiPriority="1" w:unhideWhenUsed="0" w:qFormat="1"/>
-    <w:lsdException w:name="Light Shading" w:semiHidden="0" w:uiPriority="60" w:unhideWhenUsed="0"/>
-    <w:lsdException w:name="Light List" w:semiHidden="0" w:uiPriority="61" w:unhideWhenUsed="0"/>
-    <w:lsdException w:name="Light Grid" w:semiHidden="0" w:uiPriority="62" w:unhideWhenUsed="0"/>
-    <w:lsdException w:name="Medium Shading 1" w:semiHidden="0" w:uiPriority="63" w:unhideWhenUsed="0"/>
-    <w:lsdException w:name="Medium Shading 2" w:semiHidden="0" w:uiPriority="64" w:unhideWhenUsed="0"/>
-    <w:lsdException w:name="Medium List 1" w:semiHidden="0" w:uiPriority="65" w:unhideWhenUsed="0"/>
-    <w:lsdException w:name="Medium List 2" w:semiHidden="0" w:uiPriority="66" w:unhideWhenUsed="0"/>
-    <w:lsdException w:name="Medium Grid 1" w:semiHidden="0" w:uiPriority="67" w:unhideWhenUsed="0"/>
-    <w:lsdException w:name="Medium Grid 2" w:semiHidden="0" w:uiPriority="68" w:unhideWhenUsed="0"/>
-    <w:lsdException w:name="Medium Grid 3" w:semiHidden="0" w:uiPriority="69" w:unhideWhenUsed="0"/>
-    <w:lsdException w:name="Dark List" w:semiHidden="0" w:uiPriority="70" w:unhideWhenUsed="0"/>
-    <w:lsdException w:name="Colorful Shading" w:semiHidden="0" w:uiPriority="71" w:unhideWhenUsed="0"/>
-    <w:lsdException w:name="Colorful List" w:semiHidden="0" w:uiPriority="72" w:unhideWhenUsed="0"/>
-    <w:lsdException w:name="Colorful Grid" w:semiHidden="0" w:uiPriority="73" w:unhideWhenUsed="0"/>
-    <w:lsdException w:name="Light Shading Accent 1" w:semiHidden="0" w:uiPriority="60" w:unhideWhenUsed="0"/>
-    <w:lsdException w:name="Light List Accent 1" w:semiHidden="0" w:uiPriority="61" w:unhideWhenUsed="0"/>
-    <w:lsdException w:name="Light Grid Accent 1" w:semiHidden="0" w:uiPriority="62" w:unhideWhenUsed="0"/>
-    <w:lsdException w:name="Medium Shading 1 Accent 1" w:semiHidden="0" w:uiPriority="63" w:unhideWhenUsed="0"/>
-    <w:lsdException w:name="Medium Shading 2 Accent 1" w:semiHidden="0" w:uiPriority="64" w:unhideWhenUsed="0"/>
-    <w:lsdException w:name="Medium List 1 Accent 1" w:semiHidden="0" w:uiPriority="65" w:unhideWhenUsed="0"/>
-    <w:lsdException w:name="Revision" w:unhideWhenUsed="0"/>
-    <w:lsdException w:name="List Paragraph" w:semiHidden="0" w:uiPriority="34" w:unhideWhenUsed="0" w:qFormat="1"/>
-    <w:lsdException w:name="Quote" w:semiHidden="0" w:uiPriority="29" w:unhideWhenUsed="0" w:qFormat="1"/>
-    <w:lsdException w:name="Intense Quote" w:semiHidden="0" w:uiPriority="30" w:unhideWhenUsed="0" w:qFormat="1"/>
-    <w:lsdException w:name="Medium List 2 Accent 1" w:semiHidden="0" w:uiPriority="66" w:unhideWhenUsed="0"/>
-    <w:lsdException w:name="Medium Grid 1 Accent 1" w:semiHidden="0" w:uiPriority="67" w:unhideWhenUsed="0"/>
-    <w:lsdException w:name="Medium Grid 2 Accent 1" w:semiHidden="0" w:uiPriority="68" w:unhideWhenUsed="0"/>
-    <w:lsdException w:name="Medium Grid 3 Accent 1" w:semiHidden="0" w:uiPriority="69" w:unhideWhenUsed="0"/>
-    <w:lsdException w:name="Dark List Accent 1" w:semiHidden="0" w:uiPriority="70" w:unhideWhenUsed="0"/>
-    <w:lsdException w:name="Colorful Shading Accent 1" w:semiHidden="0" w:uiPriority="71" w:unhideWhenUsed="0"/>
-    <w:lsdException w:name="Colorful List Accent 1" w:semiHidden="0" w:uiPriority="72" w:unhideWhenUsed="0"/>
-    <w:lsdException w:name="Colorful Grid Accent 1" w:semiHidden="0" w:uiPriority="73" w:unhideWhenUsed="0"/>
-    <w:lsdException w:name="Light Shading Accent 2" w:semiHidden="0" w:uiPriority="60" w:unhideWhenUsed="0"/>
-    <w:lsdException w:name="Light List Accent 2" w:semiHidden="0" w:uiPriority="61" w:unhideWhenUsed="0"/>
-    <w:lsdException w:name="Light Grid Accent 2" w:semiHidden="0" w:uiPriority="62" w:unhideWhenUsed="0"/>
-    <w:lsdException w:name="Medium Shading 1 Accent 2" w:semiHidden="0" w:uiPriority="63" w:unhideWhenUsed="0"/>
-    <w:lsdException w:name="Medium Shading 2 Accent 2" w:semiHidden="0" w:uiPriority="64" w:unhideWhenUsed="0"/>
-    <w:lsdException w:name="Medium List 1 Accent 2" w:semiHidden="0" w:uiPriority="65" w:unhideWhenUsed="0"/>
-    <w:lsdException w:name="Medium List 2 Accent 2" w:semiHidden="0" w:uiPriority="66" w:unhideWhenUsed="0"/>
-    <w:lsdException w:name="Medium Grid 1 Accent 2" w:semiHidden="0" w:uiPriority="67" w:unhideWhenUsed="0"/>
-    <w:lsdException w:name="Medium Grid 2 Accent 2" w:semiHidden="0" w:uiPriority="68" w:unhideWhenUsed="0"/>
-    <w:lsdException w:name="Medium Grid 3 Accent 2" w:semiHidden="0" w:uiPriority="69" w:unhideWhenUsed="0"/>
-    <w:lsdException w:name="Dark List Accent 2" w:semiHidden="0" w:uiPriority="70" w:unhideWhenUsed="0"/>
-    <w:lsdException w:name="Colorful Shading Accent 2" w:semiHidden="0" w:uiPriority="71" w:unhideWhenUsed="0"/>
-    <w:lsdException w:name="Colorful List Accent 2" w:semiHidden="0" w:uiPriority="72" w:unhideWhenUsed="0"/>
-    <w:lsdException w:name="Colorful Grid Accent 2" w:semiHidden="0" w:uiPriority="73" w:unhideWhenUsed="0"/>
-    <w:lsdException w:name="Light Shading Accent 3" w:semiHidden="0" w:uiPriority="60" w:unhideWhenUsed="0"/>
-    <w:lsdException w:name="Light List Accent 3" w:semiHidden="0" w:uiPriority="61" w:unhideWhenUsed="0"/>
-    <w:lsdException w:name="Light Grid Accent 3" w:semiHidden="0" w:uiPriority="62" w:unhideWhenUsed="0"/>
-    <w:lsdException w:name="Medium Shading 1 Accent 3" w:semiHidden="0" w:uiPriority="63" w:unhideWhenUsed="0"/>
-    <w:lsdException w:name="Medium Shading 2 Accent 3" w:semiHidden="0" w:uiPriority="64" w:unhideWhenUsed="0"/>
-    <w:lsdException w:name="Medium List 1 Accent 3" w:semiHidden="0" w:uiPriority="65" w:unhideWhenUsed="0"/>
-    <w:lsdException w:name="Medium List 2 Accent 3" w:semiHidden="0" w:uiPriority="66" w:unhideWhenUsed="0"/>
-    <w:lsdException w:name="Medium Grid 1 Accent 3" w:semiHidden="0" w:uiPriority="67" w:unhideWhenUsed="0"/>
-    <w:lsdException w:name="Medium Grid 2 Accent 3" w:semiHidden="0" w:uiPriority="68" w:unhideWhenUsed="0"/>
-    <w:lsdException w:name="Medium Grid 3 Accent 3" w:semiHidden="0" w:uiPriority="69" w:unhideWhenUsed="0"/>
-    <w:lsdException w:name="Dark List Accent 3" w:semiHidden="0" w:uiPriority="70" w:unhideWhenUsed="0"/>
-    <w:lsdException w:name="Colorful Shading Accent 3" w:semiHidden="0" w:uiPriority="71" w:unhideWhenUsed="0"/>
-    <w:lsdException w:name="Colorful List Accent 3" w:semiHidden="0" w:uiPriority="72" w:unhideWhenUsed="0"/>
-    <w:lsdException w:name="Colorful Grid Accent 3" w:semiHidden="0" w:uiPriority="73" w:unhideWhenUsed="0"/>
-    <w:lsdException w:name="Light Shading Accent 4" w:semiHidden="0" w:uiPriority="60" w:unhideWhenUsed="0"/>
-    <w:lsdException w:name="Light List Accent 4" w:semiHidden="0" w:uiPriority="61" w:unhideWhenUsed="0"/>
-    <w:lsdException w:name="Light Grid Accent 4" w:semiHidden="0" w:uiPriority="62" w:unhideWhenUsed="0"/>
-    <w:lsdException w:name="Medium Shading 1 Accent 4" w:semiHidden="0" w:uiPriority="63" w:unhideWhenUsed="0"/>
-    <w:lsdException w:name="Medium Shading 2 Accent 4" w:semiHidden="0" w:uiPriority="64" w:unhideWhenUsed="0"/>
-    <w:lsdException w:name="Medium List 1 Accent 4" w:semiHidden="0" w:uiPriority="65" w:unhideWhenUsed="0"/>
-    <w:lsdException w:name="Medium List 2 Accent 4" w:semiHidden="0" w:uiPriority="66" w:unhideWhenUsed="0"/>
-    <w:lsdException w:name="Medium Grid 1 Accent 4" w:semiHidden="0" w:uiPriority="67" w:unhideWhenUsed="0"/>
-    <w:lsdException w:name="Medium Grid 2 Accent 4" w:semiHidden="0" w:uiPriority="68" w:unhideWhenUsed="0"/>
-    <w:lsdException w:name="Medium Grid 3 Accent 4" w:semiHidden="0" w:uiPriority="69" w:unhideWhenUsed="0"/>
-    <w:lsdException w:name="Dark List Accent 4" w:semiHidden="0" w:uiPriority="70" w:unhideWhenUsed="0"/>
-    <w:lsdException w:name="Colorful Shading Accent 4" w:semiHidden="0" w:uiPriority="71" w:unhideWhenUsed="0"/>
-    <w:lsdException w:name="Colorful List Accent 4" w:semiHidden="0" w:uiPriority="72" w:unhideWhenUsed="0"/>
-    <w:lsdException w:name="Colorful Grid Accent 4" w:semiHidden="0" w:uiPriority="73" w:unhideWhenUsed="0"/>
-    <w:lsdException w:name="Light Shading Accent 5" w:semiHidden="0" w:uiPriority="60" w:unhideWhenUsed="0"/>
-    <w:lsdException w:name="Light List Accent 5" w:semiHidden="0" w:uiPriority="61" w:unhideWhenUsed="0"/>
-    <w:lsdException w:name="Light Grid Accent 5" w:semiHidden="0" w:uiPriority="62" w:unhideWhenUsed="0"/>
-    <w:lsdException w:name="Medium Shading 1 Accent 5" w:semiHidden="0" w:uiPriority="63" w:unhideWhenUsed="0"/>
-    <w:lsdException w:name="Medium Shading 2 Accent 5" w:semiHidden="0" w:uiPriority="64" w:unhideWhenUsed="0"/>
-    <w:lsdException w:name="Medium List 1 Accent 5" w:semiHidden="0" w:uiPriority="65" w:unhideWhenUsed="0"/>
-    <w:lsdException w:name="Medium List 2 Accent 5" w:semiHidden="0" w:uiPriority="66" w:unhideWhenUsed="0"/>
-    <w:lsdException w:name="Medium Grid 1 Accent 5" w:semiHidden="0" w:uiPriority="67" w:unhideWhenUsed="0"/>
-    <w:lsdException w:name="Medium Grid 2 Accent 5" w:semiHidden="0" w:uiPriority="68" w:unhideWhenUsed="0"/>
-    <w:lsdException w:name="Medium Grid 3 Accent 5" w:semiHidden="0" w:uiPriority="69" w:unhideWhenUsed="0"/>
-    <w:lsdException w:name="Dark List Accent 5" w:semiHidden="0" w:uiPriority="70" w:unhideWhenUsed="0"/>
-    <w:lsdException w:name="Colorful Shading Accent 5" w:semiHidden="0" w:uiPriority="71" w:unhideWhenUsed="0"/>
-    <w:lsdException w:name="Colorful List Accent 5" w:semiHidden="0" w:uiPriority="72" w:unhideWhenUsed="0"/>
-    <w:lsdException w:name="Colorful Grid Accent 5" w:semiHidden="0" w:uiPriority="73" w:unhideWhenUsed="0"/>
-    <w:lsdException w:name="Light Shading Accent 6" w:semiHidden="0" w:uiPriority="60" w:unhideWhenUsed="0"/>
-    <w:lsdException w:name="Light List Accent 6" w:semiHidden="0" w:uiPriority="61" w:unhideWhenUsed="0"/>
-    <w:lsdException w:name="Light Grid Accent 6" w:semiHidden="0" w:uiPriority="62" w:unhideWhenUsed="0"/>
-    <w:lsdException w:name="Medium Shading 1 Accent 6" w:semiHidden="0" w:uiPriority="63" w:unhideWhenUsed="0"/>
-    <w:lsdException w:name="Medium Shading 2 Accent 6" w:semiHidden="0" w:uiPriority="64" w:unhideWhenUsed="0"/>
-    <w:lsdException w:name="Medium List 1 Accent 6" w:semiHidden="0" w:uiPriority="65" w:unhideWhenUsed="0"/>
-    <w:lsdException w:name="Medium List 2 Accent 6" w:semiHidden="0" w:uiPriority="66" w:unhideWhenUsed="0"/>
-    <w:lsdException w:name="Medium Grid 1 Accent 6" w:semiHidden="0" w:uiPriority="67" w:unhideWhenUsed="0"/>
-    <w:lsdException w:name="Medium Grid 2 Accent 6" w:semiHidden="0" w:uiPriority="68" w:unhideWhenUsed="0"/>
-    <w:lsdException w:name="Medium Grid 3 Accent 6" w:semiHidden="0" w:uiPriority="69" w:unhideWhenUsed="0"/>
-    <w:lsdException w:name="Dark List Accent 6" w:semiHidden="0" w:uiPriority="70" w:unhideWhenUsed="0"/>
-    <w:lsdException w:name="Colorful Shading Accent 6" w:semiHidden="0" w:uiPriority="71" w:unhideWhenUsed="0"/>
-    <w:lsdException w:name="Colorful List Accent 6" w:semiHidden="0" w:uiPriority="72" w:unhideWhenUsed="0"/>
-    <w:lsdException w:name="Colorful Grid Accent 6" w:semiHidden="0" w:uiPriority="73" w:unhideWhenUsed="0"/>
-    <w:lsdException w:name="Subtle Emphasis" w:semiHidden="0" w:uiPriority="19" w:unhideWhenUsed="0" w:qFormat="1"/>
-    <w:lsdException w:name="Intense Emphasis" w:semiHidden="0" w:uiPriority="21" w:unhideWhenUsed="0" w:qFormat="1"/>
-    <w:lsdException w:name="Subtle Reference" w:semiHidden="0" w:uiPriority="31" w:unhideWhenUsed="0" w:qFormat="1"/>
-    <w:lsdException w:name="Intense Reference" w:semiHidden="0" w:uiPriority="32" w:unhideWhenUsed="0" w:qFormat="1"/>
-    <w:lsdException w:name="Book Title" w:semiHidden="0" w:uiPriority="33" w:unhideWhenUsed="0" w:qFormat="1"/>
-    <w:lsdException w:name="Bibliography" w:uiPriority="37"/>
-    <w:lsdException w:name="TOC Heading" w:uiPriority="39" w:qFormat="1"/>
-  </w:latentStyles>
-  <w:style w:type="paragraph" w:default="1" w:styleId="Normalny">
-    <w:name w:val="Normal"/>
-    <w:qFormat/>
-  </w:style>
-  <w:style w:type="character" w:default="1" w:styleId="Domylnaczcionkaakapitu">
-    <w:name w:val="Default Paragraph Font"/>
-    <w:uiPriority w:val="1"/>
-    <w:semiHidden/>
-    <w:unhideWhenUsed/>
-  </w:style>
-  <w:style w:type="table" w:default="1" w:styleId="Standardowy">
-    <w:name w:val="Normal Table"/>
-    <w:uiPriority w:val="99"/>
-    <w:semiHidden/>
-    <w:unhideWhenUsed/>
-    <w:qFormat/>
-    <w:tblPr>
-      <w:tblInd w:w="0" w:type="dxa"/>
-      <w:tblCellMar>
-        <w:top w:w="0" w:type="dxa"/>
-        <w:left w:w="108" w:type="dxa"/>
-        <w:bottom w:w="0" w:type="dxa"/>
-        <w:right w:w="108" w:type="dxa"/>
-      </w:tblCellMar>
-    </w:tblPr>
-  </w:style>
-  <w:style w:type="numbering" w:default="1" w:styleId="Bezlisty">
-    <w:name w:val="No List"/>
-    <w:uiPriority w:val="99"/>
-    <w:semiHidden/>
-    <w:unhideWhenUsed/>
-  </w:style>
-  <w:style w:type="paragraph" w:customStyle="1" w:styleId="011CD30DE15B4EB397552B22EFDE9A0E">
-    <w:name w:val="011CD30DE15B4EB397552B22EFDE9A0E"/>
-    <w:rsid w:val="002B1371"/>
-  </w:style>
-  <w:style w:type="paragraph" w:customStyle="1" w:styleId="C15325DBB9064CC7B286D7D1ADD7B0D3">
-    <w:name w:val="C15325DBB9064CC7B286D7D1ADD7B0D3"/>
-    <w:rsid w:val="002B1371"/>
-  </w:style>
-  <w:style w:type="paragraph" w:customStyle="1" w:styleId="5EB863D7FD334E488594BEB5B66C481C">
-    <w:name w:val="5EB863D7FD334E488594BEB5B66C481C"/>
-    <w:rsid w:val="002B1371"/>
-  </w:style>
-  <w:style w:type="paragraph" w:customStyle="1" w:styleId="4F7A4B3D972045108DA5CFF5725D8DA7">
-    <w:name w:val="4F7A4B3D972045108DA5CFF5725D8DA7"/>
-    <w:rsid w:val="002B1371"/>
-  </w:style>
-  <w:style w:type="paragraph" w:customStyle="1" w:styleId="778F179EB18A44D8A0F13E732792F05B">
-    <w:name w:val="778F179EB18A44D8A0F13E732792F05B"/>
-    <w:rsid w:val="002B1371"/>
-  </w:style>
-  <w:style w:type="paragraph" w:customStyle="1" w:styleId="0960C7FBCCCD4853923B00666AAEFC43">
-    <w:name w:val="0960C7FBCCCD4853923B00666AAEFC43"/>
-    <w:rsid w:val="002B1371"/>
-  </w:style>
-</w:styles>
-</file>
-
-<file path=word/glossary/webSettings.xml><?xml version="1.0" encoding="utf-8"?>
-<w:webSettings xmlns:r="http://schemas.openxmlformats.org/officeDocument/2006/relationships" xmlns:w="http://schemas.openxmlformats.org/wordprocessingml/2006/main">
-  <w:optimizeForBrowser/>
-</w:webSettings>
-</file>
-
 <file path=word/theme/theme1.xml><?xml version="1.0" encoding="utf-8"?>
 <a:theme xmlns:a="http://schemas.openxmlformats.org/drawingml/2006/main" name="Office Theme">
   <a:themeElements>
@@ -25415,7 +25079,7 @@
 </file>
 
 <file path=customXml/itemProps1.xml><?xml version="1.0" encoding="utf-8"?>
-<ds:datastoreItem xmlns:ds="http://schemas.openxmlformats.org/officeDocument/2006/customXml" ds:itemID="{E8DB68EE-FAD7-45EF-A8C1-C273DCAE80DD}">
+<ds:datastoreItem xmlns:ds="http://schemas.openxmlformats.org/officeDocument/2006/customXml" ds:itemID="{121B2D58-0B9C-444E-9A00-9CF871F6DBC2}">
   <ds:schemaRefs>
     <ds:schemaRef ds:uri="http://schemas.openxmlformats.org/officeDocument/2006/bibliography"/>
   </ds:schemaRefs>

</xml_diff>